<commit_message>
added AXIOM_RT_CMD_RT_REPLY message description
</commit_message>
<xml_diff>
--- a/axiom_docs/documents/axiom_discovery_routing_description.docx
+++ b/axiom_docs/documents/axiom_discovery_routing_description.docx
@@ -11092,21 +11092,7 @@
           <w:b w:val="false"/>
           <w:color w:val="006600"/>
         </w:rPr>
-        <w:t xml:space="preserve">/* actual maximum node id </w:t>
-      </w:r>
-      <w:r>
-        <w:rPr>
-          <w:b w:val="false"/>
-          <w:color w:val="006600"/>
-        </w:rPr>
-        <w:t xml:space="preserve">used </w:t>
-      </w:r>
-      <w:r>
-        <w:rPr>
-          <w:b w:val="false"/>
-          <w:color w:val="006600"/>
-        </w:rPr>
-        <w:t>*/</w:t>
+        <w:t>/* actual maximum node id used */</w:t>
       </w:r>
     </w:p>
     <w:p>
@@ -11569,65 +11555,53 @@
         <w:rPr>
           <w:color w:val="006600"/>
         </w:rPr>
-        <w:t>/* The folowing fields memorize t</w:t>
-      </w:r>
-      <w:r>
+        <w:t>/* The folowing fields memorize this information:</w:t>
+      </w:r>
+    </w:p>
+    <w:p>
+      <w:pPr>
+        <w:pStyle w:val="Normal"/>
         <w:rPr>
           <w:color w:val="006600"/>
         </w:rPr>
-        <w:t>his</w:t>
-      </w:r>
+      </w:pPr>
       <w:r>
         <w:rPr>
           <w:color w:val="006600"/>
         </w:rPr>
-        <w:t xml:space="preserve"> information:</w:t>
-      </w:r>
-    </w:p>
-    <w:p>
-      <w:pPr>
-        <w:pStyle w:val="Normal"/>
+        <w:t xml:space="preserve">           </w:t>
+      </w:r>
+      <w:r>
         <w:rPr>
           <w:color w:val="006600"/>
         </w:rPr>
-      </w:pPr>
-      <w:r>
-        <w:rPr>
+        <w:tab/>
+        <w:t xml:space="preserve"> * (node1_id, </w:t>
+      </w:r>
+      <w:r>
+        <w:rPr>
+          <w:b w:val="false"/>
           <w:color w:val="006600"/>
         </w:rPr>
-        <w:t xml:space="preserve">           </w:t>
+        <w:t>node1_</w:t>
       </w:r>
       <w:r>
         <w:rPr>
           <w:color w:val="006600"/>
         </w:rPr>
-        <w:tab/>
-        <w:t xml:space="preserve"> * (node1_id, </w:t>
+        <w:t xml:space="preserve"> if1) is connected to  (node2_id, </w:t>
       </w:r>
       <w:r>
         <w:rPr>
           <w:b w:val="false"/>
           <w:color w:val="006600"/>
         </w:rPr>
-        <w:t>node1_</w:t>
+        <w:t>node2_</w:t>
       </w:r>
       <w:r>
         <w:rPr>
           <w:color w:val="006600"/>
         </w:rPr>
-        <w:t xml:space="preserve"> if1) is connected to  (node2_id, </w:t>
-      </w:r>
-      <w:r>
-        <w:rPr>
-          <w:b w:val="false"/>
-          <w:color w:val="006600"/>
-        </w:rPr>
-        <w:t>node2_</w:t>
-      </w:r>
-      <w:r>
-        <w:rPr>
-          <w:color w:val="006600"/>
-        </w:rPr>
         <w:t>if1) */</w:t>
       </w:r>
     </w:p>
@@ -11830,57 +11804,9 @@
         <w:rPr>
           <w:b w:val="false"/>
         </w:rPr>
-        <w:t xml:space="preserve">Message for declaring the end of the topology matrix </w:t>
-      </w:r>
-      <w:r>
-        <w:rPr>
-          <w:b w:val="false"/>
-        </w:rPr>
-        <w:t>already sent</w:t>
-      </w:r>
-      <w:r>
-        <w:rPr>
-          <w:b w:val="false"/>
-        </w:rPr>
-        <w:t xml:space="preserve"> </w:t>
-      </w:r>
-      <w:r>
-        <w:rPr>
-          <w:b w:val="false"/>
-        </w:rPr>
-        <w:t>a</w:t>
-      </w:r>
-      <w:r>
-        <w:rPr>
-          <w:b w:val="false"/>
-        </w:rPr>
-        <w:t xml:space="preserve">nd for sending </w:t>
-      </w:r>
-      <w:r>
-        <w:rPr>
-          <w:b w:val="false"/>
-        </w:rPr>
-        <w:t xml:space="preserve">back </w:t>
-      </w:r>
-      <w:r>
-        <w:rPr>
-          <w:b w:val="false"/>
-        </w:rPr>
-        <w:t xml:space="preserve">the </w:t>
-        <w:tab/>
-        <w:t xml:space="preserve">actual maximum node ID </w:t>
-      </w:r>
-      <w:r>
-        <w:rPr>
-          <w:b w:val="false"/>
-        </w:rPr>
-        <w:t>used</w:t>
-      </w:r>
-      <w:r>
-        <w:rPr>
-          <w:b w:val="false"/>
-        </w:rPr>
-        <w:t>.</w:t>
+        <w:t xml:space="preserve">Message for declaring the end of the topology matrix already sent and for sending back the </w:t>
+        <w:tab/>
+        <w:t>actual maximum node ID used.</w:t>
       </w:r>
     </w:p>
     <w:p>
@@ -12247,21 +12173,7 @@
           <w:b w:val="false"/>
           <w:color w:val="006600"/>
         </w:rPr>
-        <w:t xml:space="preserve">/* actual maximum node id </w:t>
-      </w:r>
-      <w:r>
-        <w:rPr>
-          <w:b w:val="false"/>
-          <w:color w:val="006600"/>
-        </w:rPr>
-        <w:t>used</w:t>
-      </w:r>
-      <w:r>
-        <w:rPr>
-          <w:b w:val="false"/>
-          <w:color w:val="006600"/>
-        </w:rPr>
-        <w:t xml:space="preserve"> </w:t>
+        <w:t xml:space="preserve">/* actual maximum node id used </w:t>
         <w:tab/>
         <w:tab/>
         <w:tab/>
@@ -12291,14 +12203,7 @@
           <w:color w:val="000000"/>
         </w:rPr>
         <w:tab/>
-        <w:t>message.payload.</w:t>
-      </w:r>
-      <w:r>
-        <w:rPr>
-          <w:b w:val="false"/>
-          <w:color w:val="000000"/>
-        </w:rPr>
-        <w:t>dst_node</w:t>
+        <w:t>message.payload.dst_node</w:t>
       </w:r>
       <w:r>
         <w:rPr>
@@ -16243,16 +16148,7 @@
           <w:sz w:val="20"/>
           <w:szCs w:val="20"/>
         </w:rPr>
-        <w:t>if_</w:t>
-      </w:r>
-      <w:r>
-        <w:rPr>
-          <w:rFonts w:ascii="Lm mono 10" w:hAnsi="Lm mono 10"/>
-          <w:color w:val="800000"/>
-          <w:sz w:val="20"/>
-          <w:szCs w:val="20"/>
-        </w:rPr>
-        <w:t>mask</w:t>
+        <w:t>if_mask</w:t>
       </w:r>
       <w:r>
         <w:rPr>
@@ -17018,13 +16914,7 @@
         <w:rPr>
           <w:color w:val="000000"/>
         </w:rPr>
-        <w:t>message.payload.if_</w:t>
-      </w:r>
-      <w:r>
-        <w:rPr>
-          <w:color w:val="000000"/>
-        </w:rPr>
-        <w:t>mask</w:t>
+        <w:t>message.payload.if_mask</w:t>
       </w:r>
       <w:r>
         <w:rPr>
@@ -17044,58 +16934,1159 @@
         <w:rPr>
           <w:color w:val="006600"/>
         </w:rPr>
+        <w:t>/* mask intarface to set into dest_node_id</w:t>
+      </w:r>
+    </w:p>
+    <w:p>
+      <w:pPr>
+        <w:pStyle w:val="Normal"/>
+        <w:jc w:val="left"/>
+        <w:rPr>
+          <w:color w:val="006600"/>
+        </w:rPr>
+      </w:pPr>
+      <w:r>
+        <w:rPr>
+          <w:color w:val="000000"/>
+        </w:rPr>
+        <w:tab/>
+        <w:tab/>
+        <w:tab/>
+        <w:tab/>
+        <w:tab/>
+        <w:tab/>
+        <w:tab/>
+      </w:r>
+      <w:r>
+        <w:rPr>
+          <w:color w:val="006600"/>
+        </w:rPr>
+        <w:t xml:space="preserve"> * routing table to reach node_id node */</w:t>
+      </w:r>
+    </w:p>
+    <w:p>
+      <w:pPr>
+        <w:pStyle w:val="Normal"/>
+        <w:jc w:val="left"/>
+        <w:rPr>
+          <w:color w:val="000000"/>
+        </w:rPr>
+      </w:pPr>
+      <w:r>
+        <w:rPr>
+          <w:color w:val="000000"/>
+        </w:rPr>
+        <w:tab/>
+        <w:t>message.payload.spare</w:t>
+      </w:r>
+      <w:r>
+        <w:rPr>
+          <w:color w:val="C0C0C0"/>
+        </w:rPr>
+        <w:t xml:space="preserve"> </w:t>
+      </w:r>
+      <w:r>
+        <w:rPr>
+          <w:color w:val="000000"/>
+        </w:rPr>
+        <w:t>=</w:t>
+      </w:r>
+      <w:r>
+        <w:rPr>
+          <w:color w:val="C0C0C0"/>
+        </w:rPr>
+        <w:t xml:space="preserve"> </w:t>
+      </w:r>
+      <w:r>
+        <w:rPr>
+          <w:color w:val="000000"/>
+        </w:rPr>
+        <w:t xml:space="preserve"> not used</w:t>
+      </w:r>
+    </w:p>
+    <w:p>
+      <w:pPr>
+        <w:pStyle w:val="Normal"/>
+        <w:jc w:val="left"/>
+        <w:rPr/>
+      </w:pPr>
+      <w:r>
+        <w:rPr/>
+      </w:r>
+    </w:p>
+    <w:p>
+      <w:pPr>
+        <w:pStyle w:val="Normal"/>
+        <w:jc w:val="left"/>
+        <w:rPr>
+          <w:b/>
+          <w:color w:val="000000"/>
+        </w:rPr>
+      </w:pPr>
+      <w:r>
+        <w:rPr>
+          <w:b w:val="false"/>
+          <w:color w:val="000000"/>
+        </w:rPr>
+        <w:t xml:space="preserve">2.2.2 Type:  </w:t>
+      </w:r>
+      <w:r>
+        <w:rPr>
+          <w:b/>
+          <w:color w:val="000000"/>
+        </w:rPr>
+        <w:t>AXIOM_RT_CMD_END_INFO</w:t>
+      </w:r>
+    </w:p>
+    <w:p>
+      <w:pPr>
+        <w:pStyle w:val="Normal"/>
+        <w:jc w:val="left"/>
+        <w:rPr>
+          <w:b/>
+          <w:color w:val="000000"/>
+        </w:rPr>
+      </w:pPr>
+      <w:r>
+        <w:rPr>
+          <w:b/>
+          <w:color w:val="000000"/>
+        </w:rPr>
+        <w:tab/>
+      </w:r>
+    </w:p>
+    <w:p>
+      <w:pPr>
+        <w:pStyle w:val="Normal"/>
+        <w:jc w:val="left"/>
+        <w:rPr>
+          <w:b w:val="false"/>
+          <w:color w:val="000000"/>
+        </w:rPr>
+      </w:pPr>
+      <w:r>
+        <w:rPr>
+          <w:b/>
+          <w:color w:val="000000"/>
+        </w:rPr>
+        <w:tab/>
+      </w:r>
+      <w:r>
+        <w:rPr>
+          <w:b w:val="false"/>
+          <w:color w:val="000000"/>
+        </w:rPr>
+        <w:t>Message used to communicate the end of the routing table delivery to 'dst_node' node.</w:t>
+      </w:r>
+    </w:p>
+    <w:p>
+      <w:pPr>
+        <w:pStyle w:val="Normal"/>
+        <w:jc w:val="left"/>
+        <w:rPr>
+          <w:b w:val="false"/>
+        </w:rPr>
+      </w:pPr>
+      <w:r>
+        <w:rPr>
+          <w:b w:val="false"/>
+        </w:rPr>
+      </w:r>
+    </w:p>
+    <w:p>
+      <w:pPr>
+        <w:pStyle w:val="Normal"/>
+        <w:rPr>
+          <w:color w:val="000000"/>
+        </w:rPr>
+      </w:pPr>
+      <w:r>
+        <w:rPr/>
+        <w:tab/>
+      </w:r>
+      <w:r>
+        <w:rPr>
+          <w:b w:val="false"/>
+          <w:color w:val="800080"/>
+        </w:rPr>
+        <w:t xml:space="preserve">axiom_small_msg_t </w:t>
+      </w:r>
+      <w:r>
+        <w:rPr>
+          <w:color w:val="C0C0C0"/>
+        </w:rPr>
+        <w:t xml:space="preserve"> </w:t>
+      </w:r>
+      <w:r>
+        <w:rPr>
+          <w:color w:val="000000"/>
+        </w:rPr>
+        <w:t>message;</w:t>
+      </w:r>
+    </w:p>
+    <w:p>
+      <w:pPr>
+        <w:pStyle w:val="Normal"/>
+        <w:rPr>
+          <w:color w:val="C0C0C0"/>
+        </w:rPr>
+      </w:pPr>
+      <w:r>
+        <w:rPr>
+          <w:color w:val="C0C0C0"/>
+        </w:rPr>
+        <w:t xml:space="preserve"> </w:t>
+      </w:r>
+      <w:r>
+        <w:rPr>
+          <w:color w:val="C0C0C0"/>
+        </w:rPr>
+        <w:tab/>
+      </w:r>
+    </w:p>
+    <w:p>
+      <w:pPr>
+        <w:pStyle w:val="Normal"/>
+        <w:rPr>
+          <w:color w:val="008000"/>
+        </w:rPr>
+      </w:pPr>
+      <w:r>
+        <w:rPr>
+          <w:color w:val="C0C0C0"/>
+        </w:rPr>
+        <w:tab/>
+      </w:r>
+      <w:r>
+        <w:rPr>
+          <w:color w:val="008000"/>
+        </w:rPr>
+        <w:t>/*</w:t>
+      </w:r>
+      <w:r>
+        <w:rPr>
+          <w:color w:val="C0C0C0"/>
+        </w:rPr>
+        <w:t xml:space="preserve"> </w:t>
+      </w:r>
+      <w:r>
+        <w:rPr>
+          <w:color w:val="008000"/>
+        </w:rPr>
+        <w:t>Header</w:t>
+      </w:r>
+      <w:r>
+        <w:rPr>
+          <w:color w:val="C0C0C0"/>
+        </w:rPr>
+        <w:t xml:space="preserve"> </w:t>
+      </w:r>
+      <w:r>
+        <w:rPr>
+          <w:color w:val="008000"/>
+        </w:rPr>
+        <w:t>message</w:t>
+      </w:r>
+      <w:r>
+        <w:rPr>
+          <w:color w:val="C0C0C0"/>
+        </w:rPr>
+        <w:t xml:space="preserve"> </w:t>
+      </w:r>
+      <w:r>
+        <w:rPr>
+          <w:color w:val="008000"/>
+        </w:rPr>
+        <w:t>*/</w:t>
+      </w:r>
+    </w:p>
+    <w:p>
+      <w:pPr>
+        <w:pStyle w:val="Normal"/>
+        <w:rPr>
+          <w:color w:val="000000"/>
+        </w:rPr>
+      </w:pPr>
+      <w:r>
+        <w:rPr>
+          <w:color w:val="C0C0C0"/>
+        </w:rPr>
+        <w:t xml:space="preserve">   </w:t>
+      </w:r>
+      <w:r>
+        <w:rPr>
+          <w:color w:val="C0C0C0"/>
+        </w:rPr>
+        <w:tab/>
+      </w:r>
+      <w:r>
+        <w:rPr>
+          <w:color w:val="000000"/>
+        </w:rPr>
+        <w:t>message.header.tx.port_flag.port =  AXIOM_SMALL_PORT_ROUTING</w:t>
+      </w:r>
+    </w:p>
+    <w:p>
+      <w:pPr>
+        <w:pStyle w:val="Normal"/>
+        <w:rPr>
+          <w:color w:val="000000"/>
+        </w:rPr>
+      </w:pPr>
+      <w:r>
+        <w:rPr>
+          <w:color w:val="000000"/>
+        </w:rPr>
+        <w:tab/>
+        <w:t>message.header.tx.port_flag.flag=  0</w:t>
+      </w:r>
+    </w:p>
+    <w:p>
+      <w:pPr>
+        <w:pStyle w:val="Normal"/>
+        <w:rPr>
+          <w:color w:val="006600"/>
+        </w:rPr>
+      </w:pPr>
+      <w:r>
+        <w:rPr>
+          <w:color w:val="000000"/>
+        </w:rPr>
+        <w:t xml:space="preserve"> </w:t>
+      </w:r>
+      <w:r>
+        <w:rPr>
+          <w:color w:val="000000"/>
+        </w:rPr>
+        <w:tab/>
+        <w:t>message.header.tx.dst = dst_node_id;</w:t>
+        <w:tab/>
+      </w:r>
+      <w:r>
+        <w:rPr>
+          <w:color w:val="006600"/>
+        </w:rPr>
+        <w:t>/* receiver node id */</w:t>
+      </w:r>
+    </w:p>
+    <w:p>
+      <w:pPr>
+        <w:pStyle w:val="Normal"/>
+        <w:rPr>
+          <w:color w:val="C0C0C0"/>
+        </w:rPr>
+      </w:pPr>
+      <w:r>
+        <w:rPr>
+          <w:color w:val="C0C0C0"/>
+        </w:rPr>
+        <w:t xml:space="preserve">    </w:t>
+      </w:r>
+    </w:p>
+    <w:p>
+      <w:pPr>
+        <w:pStyle w:val="Normal"/>
+        <w:rPr>
+          <w:color w:val="008000"/>
+        </w:rPr>
+      </w:pPr>
+      <w:r>
+        <w:rPr>
+          <w:color w:val="C0C0C0"/>
+        </w:rPr>
+        <w:t xml:space="preserve">    </w:t>
+      </w:r>
+      <w:r>
+        <w:rPr>
+          <w:color w:val="C0C0C0"/>
+        </w:rPr>
+        <w:tab/>
+      </w:r>
+      <w:r>
+        <w:rPr>
+          <w:color w:val="008000"/>
+        </w:rPr>
+        <w:t>/*</w:t>
+      </w:r>
+      <w:r>
+        <w:rPr>
+          <w:color w:val="C0C0C0"/>
+        </w:rPr>
+        <w:t xml:space="preserve"> </w:t>
+      </w:r>
+      <w:r>
+        <w:rPr>
+          <w:color w:val="008000"/>
+        </w:rPr>
+        <w:t>Payload</w:t>
+      </w:r>
+      <w:r>
+        <w:rPr>
+          <w:color w:val="C0C0C0"/>
+        </w:rPr>
+        <w:t xml:space="preserve"> </w:t>
+      </w:r>
+      <w:r>
+        <w:rPr>
+          <w:color w:val="008000"/>
+        </w:rPr>
+        <w:t>*/</w:t>
+      </w:r>
+    </w:p>
+    <w:p>
+      <w:pPr>
+        <w:pStyle w:val="Normal"/>
+        <w:rPr>
+          <w:color w:val="000000"/>
+          <w:shd w:fill="FFFFFF" w:val="clear"/>
+        </w:rPr>
+      </w:pPr>
+      <w:r>
+        <w:rPr>
+          <w:color w:val="C0C0C0"/>
+        </w:rPr>
+        <w:t xml:space="preserve">    </w:t>
+      </w:r>
+      <w:r>
+        <w:rPr>
+          <w:color w:val="C0C0C0"/>
+        </w:rPr>
+        <w:tab/>
+      </w:r>
+      <w:r>
+        <w:rPr>
+          <w:color w:val="000000"/>
+        </w:rPr>
+        <w:t>message.payload.command</w:t>
+      </w:r>
+      <w:r>
+        <w:rPr>
+          <w:color w:val="C0C0C0"/>
+        </w:rPr>
+        <w:t xml:space="preserve"> </w:t>
+      </w:r>
+      <w:r>
+        <w:rPr>
+          <w:color w:val="000000"/>
+        </w:rPr>
+        <w:t>=</w:t>
+      </w:r>
+      <w:r>
+        <w:rPr>
+          <w:color w:val="C0C0C0"/>
+        </w:rPr>
+        <w:t xml:space="preserve">  </w:t>
+      </w:r>
+      <w:r>
+        <w:rPr>
+          <w:color w:val="000000"/>
+          <w:shd w:fill="FFFFFF" w:val="clear"/>
+        </w:rPr>
+        <w:t>AXIOM_RT_CMD_END_INFO;</w:t>
+      </w:r>
+    </w:p>
+    <w:p>
+      <w:pPr>
+        <w:pStyle w:val="Normal"/>
+        <w:rPr>
+          <w:color w:val="000000"/>
+        </w:rPr>
+      </w:pPr>
+      <w:r>
+        <w:rPr>
+          <w:color w:val="C0C0C0"/>
+        </w:rPr>
+        <w:t xml:space="preserve">   </w:t>
+      </w:r>
+      <w:r>
+        <w:rPr>
+          <w:color w:val="C0C0C0"/>
+        </w:rPr>
+        <w:tab/>
+      </w:r>
+      <w:bookmarkStart w:id="6" w:name="__DdeLink__1663_1694008597"/>
+      <w:r>
+        <w:rPr>
+          <w:color w:val="000000"/>
+        </w:rPr>
+        <w:t>message.payload.node_id</w:t>
+      </w:r>
+      <w:r>
+        <w:rPr>
+          <w:color w:val="C0C0C0"/>
+        </w:rPr>
+        <w:t xml:space="preserve"> </w:t>
+      </w:r>
+      <w:r>
+        <w:rPr>
+          <w:color w:val="000000"/>
+        </w:rPr>
+        <w:t>=</w:t>
+      </w:r>
+      <w:r>
+        <w:rPr>
+          <w:color w:val="C0C0C0"/>
+        </w:rPr>
+        <w:t xml:space="preserve"> </w:t>
+      </w:r>
+      <w:r>
+        <w:rPr>
+          <w:color w:val="000000"/>
+        </w:rPr>
+        <w:t>not used</w:t>
+      </w:r>
+    </w:p>
+    <w:p>
+      <w:pPr>
+        <w:pStyle w:val="Normal"/>
+        <w:jc w:val="left"/>
+        <w:rPr>
+          <w:color w:val="000000"/>
+        </w:rPr>
+      </w:pPr>
+      <w:r>
+        <w:rPr>
+          <w:color w:val="C0C0C0"/>
+        </w:rPr>
+        <w:t xml:space="preserve">    </w:t>
+      </w:r>
+      <w:r>
+        <w:rPr>
+          <w:color w:val="C0C0C0"/>
+        </w:rPr>
+        <w:tab/>
+      </w:r>
+      <w:r>
+        <w:rPr>
+          <w:color w:val="000000"/>
+        </w:rPr>
+        <w:t>message.payload.if_mask</w:t>
+      </w:r>
+      <w:r>
+        <w:rPr>
+          <w:color w:val="C0C0C0"/>
+        </w:rPr>
+        <w:t xml:space="preserve"> </w:t>
+      </w:r>
+      <w:r>
+        <w:rPr>
+          <w:color w:val="000000"/>
+        </w:rPr>
+        <w:t>= not used</w:t>
+      </w:r>
+    </w:p>
+    <w:p>
+      <w:pPr>
+        <w:pStyle w:val="Normal"/>
+        <w:jc w:val="left"/>
+        <w:rPr>
+          <w:color w:val="000000"/>
+        </w:rPr>
+      </w:pPr>
+      <w:r>
+        <w:rPr>
+          <w:color w:val="000000"/>
+        </w:rPr>
+        <w:tab/>
+        <w:t>message.payload.spare</w:t>
+      </w:r>
+      <w:r>
+        <w:rPr>
+          <w:color w:val="C0C0C0"/>
+        </w:rPr>
+        <w:t xml:space="preserve"> </w:t>
+      </w:r>
+      <w:r>
+        <w:rPr>
+          <w:color w:val="000000"/>
+        </w:rPr>
+        <w:t>=</w:t>
+      </w:r>
+      <w:r>
+        <w:rPr>
+          <w:color w:val="C0C0C0"/>
+        </w:rPr>
+        <w:t xml:space="preserve"> </w:t>
+      </w:r>
+      <w:bookmarkEnd w:id="6"/>
+      <w:r>
+        <w:rPr>
+          <w:color w:val="000000"/>
+        </w:rPr>
+        <w:t xml:space="preserve"> not used</w:t>
+      </w:r>
+    </w:p>
+    <w:p>
+      <w:pPr>
+        <w:pStyle w:val="Normal"/>
+        <w:jc w:val="left"/>
+        <w:rPr/>
+      </w:pPr>
+      <w:r>
+        <w:rPr/>
+      </w:r>
+    </w:p>
+    <w:p>
+      <w:pPr>
+        <w:pStyle w:val="Normal"/>
+        <w:jc w:val="left"/>
+        <w:rPr>
+          <w:b/>
+          <w:color w:val="000000"/>
+        </w:rPr>
+      </w:pPr>
+      <w:r>
+        <w:rPr>
+          <w:b w:val="false"/>
+          <w:color w:val="000000"/>
+        </w:rPr>
+        <w:t>2.2.</w:t>
+      </w:r>
+      <w:r>
+        <w:rPr>
+          <w:b w:val="false"/>
+          <w:color w:val="000000"/>
+        </w:rPr>
+        <w:t>3</w:t>
+      </w:r>
+      <w:r>
+        <w:rPr>
+          <w:b w:val="false"/>
+          <w:color w:val="000000"/>
+        </w:rPr>
+        <w:t xml:space="preserve"> Type:  </w:t>
+      </w:r>
+      <w:r>
+        <w:rPr>
+          <w:b/>
+          <w:color w:val="000000"/>
+        </w:rPr>
+        <w:t>AXIOM_RT_CMD_RT_REPLY</w:t>
+      </w:r>
+    </w:p>
+    <w:p>
+      <w:pPr>
+        <w:pStyle w:val="Normal"/>
+        <w:jc w:val="left"/>
+        <w:rPr>
+          <w:b/>
+          <w:color w:val="000000"/>
+        </w:rPr>
+      </w:pPr>
+      <w:r>
+        <w:rPr>
+          <w:b/>
+          <w:color w:val="000000"/>
+        </w:rPr>
+        <w:tab/>
+      </w:r>
+    </w:p>
+    <w:p>
+      <w:pPr>
+        <w:pStyle w:val="Normal"/>
+        <w:jc w:val="left"/>
+        <w:rPr>
+          <w:b w:val="false"/>
+          <w:color w:val="000000"/>
+        </w:rPr>
+      </w:pPr>
+      <w:r>
+        <w:rPr>
+          <w:b/>
+          <w:color w:val="000000"/>
+        </w:rPr>
+        <w:tab/>
+      </w:r>
+      <w:r>
+        <w:rPr>
+          <w:b w:val="false"/>
+          <w:color w:val="000000"/>
+        </w:rPr>
+        <w:t xml:space="preserve">Message used </w:t>
+      </w:r>
+      <w:r>
+        <w:rPr>
+          <w:b w:val="false"/>
+          <w:color w:val="000000"/>
+        </w:rPr>
+        <w:t>by each slave node</w:t>
+      </w:r>
+      <w:r>
+        <w:rPr>
+          <w:b w:val="false"/>
+          <w:color w:val="000000"/>
+        </w:rPr>
+        <w:t xml:space="preserve"> to communicate </w:t>
+      </w:r>
+      <w:r>
+        <w:rPr>
+          <w:b w:val="false"/>
+          <w:color w:val="000000"/>
+        </w:rPr>
+        <w:t>to master</w:t>
+      </w:r>
+      <w:r>
+        <w:rPr>
+          <w:b w:val="false"/>
+          <w:color w:val="000000"/>
+        </w:rPr>
+        <w:t xml:space="preserve"> </w:t>
+      </w:r>
+      <w:r>
+        <w:rPr>
+          <w:b w:val="false"/>
+          <w:color w:val="000000"/>
+        </w:rPr>
+        <w:t xml:space="preserve">to have received </w:t>
+      </w:r>
+      <w:r>
+        <w:rPr>
+          <w:b w:val="false"/>
+          <w:color w:val="000000"/>
+        </w:rPr>
+        <w:t xml:space="preserve"> the routing table.</w:t>
+      </w:r>
+    </w:p>
+    <w:p>
+      <w:pPr>
+        <w:pStyle w:val="Normal"/>
+        <w:jc w:val="left"/>
+        <w:rPr>
+          <w:b w:val="false"/>
+        </w:rPr>
+      </w:pPr>
+      <w:r>
+        <w:rPr>
+          <w:b w:val="false"/>
+        </w:rPr>
+      </w:r>
+    </w:p>
+    <w:p>
+      <w:pPr>
+        <w:pStyle w:val="Normal"/>
+        <w:jc w:val="left"/>
+        <w:rPr>
+          <w:color w:val="000000"/>
+        </w:rPr>
+      </w:pPr>
+      <w:r>
+        <w:rPr>
+          <w:color w:val="000000"/>
+        </w:rPr>
+        <w:tab/>
+      </w:r>
+      <w:r>
+        <w:rPr>
+          <w:b w:val="false"/>
+          <w:color w:val="800080"/>
+        </w:rPr>
+        <w:t xml:space="preserve">axiom_small_msg_t </w:t>
+      </w:r>
+      <w:r>
+        <w:rPr>
+          <w:color w:val="C0C0C0"/>
+        </w:rPr>
+        <w:t xml:space="preserve"> </w:t>
+      </w:r>
+      <w:r>
+        <w:rPr>
+          <w:color w:val="000000"/>
+        </w:rPr>
+        <w:t>message;</w:t>
+      </w:r>
+    </w:p>
+    <w:p>
+      <w:pPr>
+        <w:pStyle w:val="Normal"/>
+        <w:jc w:val="left"/>
+        <w:rPr/>
+      </w:pPr>
+      <w:r>
+        <w:rPr/>
+      </w:r>
+    </w:p>
+    <w:p>
+      <w:pPr>
+        <w:pStyle w:val="Normal"/>
+        <w:rPr>
+          <w:color w:val="008000"/>
+        </w:rPr>
+      </w:pPr>
+      <w:r>
+        <w:rPr>
+          <w:color w:val="008000"/>
+        </w:rPr>
+        <w:t>/*</w:t>
+      </w:r>
+      <w:r>
+        <w:rPr>
+          <w:color w:val="C0C0C0"/>
+        </w:rPr>
+        <w:t xml:space="preserve"> </w:t>
+      </w:r>
+      <w:r>
+        <w:rPr>
+          <w:color w:val="008000"/>
+        </w:rPr>
+        <w:t>Header</w:t>
+      </w:r>
+      <w:r>
+        <w:rPr>
+          <w:color w:val="C0C0C0"/>
+        </w:rPr>
+        <w:t xml:space="preserve"> </w:t>
+      </w:r>
+      <w:r>
+        <w:rPr>
+          <w:color w:val="008000"/>
+        </w:rPr>
+        <w:t>message</w:t>
+      </w:r>
+      <w:r>
+        <w:rPr>
+          <w:color w:val="C0C0C0"/>
+        </w:rPr>
+        <w:t xml:space="preserve"> </w:t>
+      </w:r>
+      <w:r>
+        <w:rPr>
+          <w:color w:val="008000"/>
+        </w:rPr>
+        <w:t>*/</w:t>
+      </w:r>
+    </w:p>
+    <w:p>
+      <w:pPr>
+        <w:pStyle w:val="Normal"/>
+        <w:rPr>
+          <w:color w:val="000000"/>
+        </w:rPr>
+      </w:pPr>
+      <w:r>
+        <w:rPr>
+          <w:color w:val="C0C0C0"/>
+        </w:rPr>
+        <w:t xml:space="preserve">   </w:t>
+      </w:r>
+      <w:r>
+        <w:rPr>
+          <w:color w:val="C0C0C0"/>
+        </w:rPr>
+        <w:tab/>
+      </w:r>
+      <w:r>
+        <w:rPr>
+          <w:color w:val="000000"/>
+        </w:rPr>
+        <w:t>message.header.tx.port_flag.port =  AXIOM_SMALL_PORT_ROUTING</w:t>
+      </w:r>
+    </w:p>
+    <w:p>
+      <w:pPr>
+        <w:pStyle w:val="Normal"/>
+        <w:rPr>
+          <w:color w:val="000000"/>
+        </w:rPr>
+      </w:pPr>
+      <w:r>
+        <w:rPr>
+          <w:color w:val="000000"/>
+        </w:rPr>
+        <w:tab/>
+        <w:t>message.header.tx.port_flag.flag=  0</w:t>
+      </w:r>
+    </w:p>
+    <w:p>
+      <w:pPr>
+        <w:pStyle w:val="Normal"/>
+        <w:rPr>
+          <w:color w:val="006600"/>
+        </w:rPr>
+      </w:pPr>
+      <w:r>
+        <w:rPr>
+          <w:color w:val="000000"/>
+        </w:rPr>
+        <w:t xml:space="preserve"> </w:t>
+      </w:r>
+      <w:r>
+        <w:rPr>
+          <w:color w:val="000000"/>
+        </w:rPr>
+        <w:tab/>
+        <w:t xml:space="preserve">message.header.tx.dst = </w:t>
+      </w:r>
+      <w:r>
+        <w:rPr>
+          <w:color w:val="000000"/>
+        </w:rPr>
+        <w:t>master</w:t>
+      </w:r>
+      <w:r>
+        <w:rPr>
+          <w:color w:val="000000"/>
+        </w:rPr>
+        <w:t>_node_id;</w:t>
+        <w:tab/>
+      </w:r>
+      <w:bookmarkStart w:id="7" w:name="__DdeLink__2068_1391125536"/>
+      <w:r>
+        <w:rPr>
+          <w:color w:val="006600"/>
+        </w:rPr>
         <w:t xml:space="preserve">/* </w:t>
       </w:r>
       <w:r>
         <w:rPr>
           <w:color w:val="006600"/>
         </w:rPr>
-        <w:t xml:space="preserve">mask </w:t>
-      </w:r>
+        <w:t>id of node master</w:t>
+      </w:r>
+      <w:bookmarkEnd w:id="7"/>
       <w:r>
         <w:rPr>
           <w:color w:val="006600"/>
         </w:rPr>
-        <w:t>intarface to set into dest_node_id</w:t>
-      </w:r>
-    </w:p>
-    <w:p>
-      <w:pPr>
-        <w:pStyle w:val="Normal"/>
-        <w:jc w:val="left"/>
+        <w:t xml:space="preserve"> */</w:t>
+      </w:r>
+    </w:p>
+    <w:p>
+      <w:pPr>
+        <w:pStyle w:val="Normal"/>
+        <w:rPr>
+          <w:color w:val="C0C0C0"/>
+        </w:rPr>
+      </w:pPr>
+      <w:r>
+        <w:rPr>
+          <w:color w:val="C0C0C0"/>
+        </w:rPr>
+        <w:t xml:space="preserve">    </w:t>
+      </w:r>
+    </w:p>
+    <w:p>
+      <w:pPr>
+        <w:pStyle w:val="Normal"/>
+        <w:rPr>
+          <w:color w:val="008000"/>
+        </w:rPr>
+      </w:pPr>
+      <w:r>
+        <w:rPr>
+          <w:color w:val="C0C0C0"/>
+        </w:rPr>
+        <w:t xml:space="preserve">    </w:t>
+      </w:r>
+      <w:r>
+        <w:rPr>
+          <w:color w:val="C0C0C0"/>
+        </w:rPr>
+        <w:tab/>
+      </w:r>
+      <w:r>
+        <w:rPr>
+          <w:color w:val="008000"/>
+        </w:rPr>
+        <w:t>/*</w:t>
+      </w:r>
+      <w:r>
+        <w:rPr>
+          <w:color w:val="C0C0C0"/>
+        </w:rPr>
+        <w:t xml:space="preserve"> </w:t>
+      </w:r>
+      <w:r>
+        <w:rPr>
+          <w:color w:val="008000"/>
+        </w:rPr>
+        <w:t>Payload</w:t>
+      </w:r>
+      <w:r>
+        <w:rPr>
+          <w:color w:val="C0C0C0"/>
+        </w:rPr>
+        <w:t xml:space="preserve"> </w:t>
+      </w:r>
+      <w:r>
+        <w:rPr>
+          <w:color w:val="008000"/>
+        </w:rPr>
+        <w:t>*/</w:t>
+      </w:r>
+    </w:p>
+    <w:p>
+      <w:pPr>
+        <w:pStyle w:val="Normal"/>
+        <w:rPr>
+          <w:color w:val="000000"/>
+          <w:shd w:fill="FFFFFF" w:val="clear"/>
+        </w:rPr>
+      </w:pPr>
+      <w:r>
+        <w:rPr>
+          <w:color w:val="C0C0C0"/>
+        </w:rPr>
+        <w:t xml:space="preserve">    </w:t>
+      </w:r>
+      <w:r>
+        <w:rPr>
+          <w:color w:val="C0C0C0"/>
+        </w:rPr>
+        <w:tab/>
+      </w:r>
+      <w:r>
+        <w:rPr>
+          <w:color w:val="000000"/>
+        </w:rPr>
+        <w:t>message.payload.command</w:t>
+      </w:r>
+      <w:r>
+        <w:rPr>
+          <w:color w:val="C0C0C0"/>
+        </w:rPr>
+        <w:t xml:space="preserve"> </w:t>
+      </w:r>
+      <w:r>
+        <w:rPr>
+          <w:color w:val="000000"/>
+        </w:rPr>
+        <w:t>=</w:t>
+      </w:r>
+      <w:r>
+        <w:rPr>
+          <w:color w:val="C0C0C0"/>
+        </w:rPr>
+        <w:t xml:space="preserve">  </w:t>
+      </w:r>
+      <w:r>
+        <w:rPr>
+          <w:color w:val="000000"/>
+          <w:shd w:fill="FFFFFF" w:val="clear"/>
+        </w:rPr>
+        <w:t>AXIOM_RT_CMD_</w:t>
+      </w:r>
+      <w:r>
+        <w:rPr>
+          <w:color w:val="000000"/>
+          <w:shd w:fill="FFFFFF" w:val="clear"/>
+        </w:rPr>
+        <w:t>RT</w:t>
+      </w:r>
+      <w:r>
+        <w:rPr>
+          <w:color w:val="000000"/>
+          <w:shd w:fill="FFFFFF" w:val="clear"/>
+        </w:rPr>
+        <w:t>_</w:t>
+      </w:r>
+      <w:r>
+        <w:rPr>
+          <w:color w:val="000000"/>
+          <w:shd w:fill="FFFFFF" w:val="clear"/>
+        </w:rPr>
+        <w:t>REPLY</w:t>
+      </w:r>
+      <w:r>
+        <w:rPr>
+          <w:color w:val="000000"/>
+          <w:shd w:fill="FFFFFF" w:val="clear"/>
+        </w:rPr>
+        <w:t>;</w:t>
+      </w:r>
+    </w:p>
+    <w:p>
+      <w:pPr>
+        <w:pStyle w:val="Normal"/>
         <w:rPr>
           <w:color w:val="006600"/>
         </w:rPr>
       </w:pPr>
       <w:r>
         <w:rPr>
-          <w:color w:val="000000"/>
-        </w:rPr>
-        <w:tab/>
-        <w:tab/>
-        <w:tab/>
-        <w:tab/>
-        <w:tab/>
-        <w:tab/>
-        <w:tab/>
+          <w:color w:val="C0C0C0"/>
+        </w:rPr>
+        <w:t xml:space="preserve">   </w:t>
+      </w:r>
+      <w:r>
+        <w:rPr>
+          <w:color w:val="C0C0C0"/>
+        </w:rPr>
+        <w:tab/>
+      </w:r>
+      <w:r>
+        <w:rPr>
+          <w:color w:val="000000"/>
+        </w:rPr>
+        <w:t>message.payload.node_id</w:t>
+      </w:r>
+      <w:r>
+        <w:rPr>
+          <w:color w:val="C0C0C0"/>
+        </w:rPr>
+        <w:t xml:space="preserve"> </w:t>
+      </w:r>
+      <w:r>
+        <w:rPr>
+          <w:color w:val="000000"/>
+        </w:rPr>
+        <w:t>=</w:t>
+      </w:r>
+      <w:r>
+        <w:rPr>
+          <w:color w:val="C0C0C0"/>
+        </w:rPr>
+        <w:t xml:space="preserve"> </w:t>
+      </w:r>
+      <w:r>
+        <w:rPr>
+          <w:color w:val="000000"/>
+        </w:rPr>
+        <w:t xml:space="preserve">sende_node_id  </w:t>
       </w:r>
       <w:r>
         <w:rPr>
           <w:color w:val="006600"/>
         </w:rPr>
-        <w:t xml:space="preserve"> * routing table </w:t>
-      </w:r>
-      <w:r>
-        <w:rPr>
-          <w:color w:val="006600"/>
-        </w:rPr>
-        <w:t>to reach</w:t>
-      </w:r>
-      <w:r>
-        <w:rPr>
-          <w:color w:val="006600"/>
-        </w:rPr>
-        <w:t xml:space="preserve"> node_id node */</w:t>
+        <w:t>/* id of node which sent the reply to master */</w:t>
+      </w:r>
+    </w:p>
+    <w:p>
+      <w:pPr>
+        <w:pStyle w:val="Normal"/>
+        <w:jc w:val="left"/>
+        <w:rPr>
+          <w:color w:val="000000"/>
+        </w:rPr>
+      </w:pPr>
+      <w:r>
+        <w:rPr>
+          <w:color w:val="C0C0C0"/>
+        </w:rPr>
+        <w:t xml:space="preserve">    </w:t>
+      </w:r>
+      <w:r>
+        <w:rPr>
+          <w:color w:val="C0C0C0"/>
+        </w:rPr>
+        <w:tab/>
+      </w:r>
+      <w:r>
+        <w:rPr>
+          <w:color w:val="000000"/>
+        </w:rPr>
+        <w:t>message.payload.if_mask</w:t>
+      </w:r>
+      <w:r>
+        <w:rPr>
+          <w:color w:val="C0C0C0"/>
+        </w:rPr>
+        <w:t xml:space="preserve"> </w:t>
+      </w:r>
+      <w:r>
+        <w:rPr>
+          <w:color w:val="000000"/>
+        </w:rPr>
+        <w:t>= not used</w:t>
       </w:r>
     </w:p>
     <w:p>
@@ -17152,538 +18143,15 @@
       <w:pPr>
         <w:pStyle w:val="Normal"/>
         <w:jc w:val="left"/>
-        <w:rPr>
-          <w:b/>
-          <w:color w:val="000000"/>
-        </w:rPr>
-      </w:pPr>
-      <w:r>
-        <w:rPr>
-          <w:b w:val="false"/>
-          <w:color w:val="000000"/>
-        </w:rPr>
-        <w:t xml:space="preserve">2.2.2 Type:  </w:t>
-      </w:r>
-      <w:r>
-        <w:rPr>
-          <w:b/>
-          <w:color w:val="000000"/>
-        </w:rPr>
-        <w:t>AXIOM_RT_CMD_END_INFO</w:t>
-      </w:r>
-    </w:p>
-    <w:p>
-      <w:pPr>
-        <w:pStyle w:val="Normal"/>
-        <w:jc w:val="left"/>
-        <w:rPr>
-          <w:b/>
-          <w:color w:val="000000"/>
-        </w:rPr>
-      </w:pPr>
-      <w:r>
-        <w:rPr>
-          <w:b/>
-          <w:color w:val="000000"/>
-        </w:rPr>
-        <w:tab/>
-      </w:r>
-    </w:p>
-    <w:p>
-      <w:pPr>
-        <w:pStyle w:val="Normal"/>
-        <w:jc w:val="left"/>
-        <w:rPr>
-          <w:b w:val="false"/>
-          <w:color w:val="000000"/>
-        </w:rPr>
-      </w:pPr>
-      <w:r>
-        <w:rPr>
-          <w:b/>
-          <w:color w:val="000000"/>
-        </w:rPr>
-        <w:tab/>
-      </w:r>
-      <w:r>
-        <w:rPr>
-          <w:b w:val="false"/>
-          <w:color w:val="000000"/>
-        </w:rPr>
-        <w:t xml:space="preserve">Message </w:t>
-      </w:r>
-      <w:r>
-        <w:rPr>
-          <w:b w:val="false"/>
-          <w:color w:val="000000"/>
-        </w:rPr>
-        <w:t xml:space="preserve">used </w:t>
-      </w:r>
-      <w:r>
-        <w:rPr>
-          <w:b w:val="false"/>
-          <w:color w:val="000000"/>
-        </w:rPr>
-        <w:t>to communicate the end of the routing table delivery to 'dst_node' node.</w:t>
-      </w:r>
-    </w:p>
-    <w:p>
-      <w:pPr>
-        <w:pStyle w:val="Normal"/>
-        <w:jc w:val="left"/>
-        <w:rPr>
-          <w:b w:val="false"/>
-        </w:rPr>
-      </w:pPr>
-      <w:r>
-        <w:rPr>
-          <w:b w:val="false"/>
-        </w:rPr>
-      </w:r>
-    </w:p>
-    <w:p>
-      <w:pPr>
-        <w:pStyle w:val="Normal"/>
-        <w:rPr>
-          <w:color w:val="000000"/>
-        </w:rPr>
-      </w:pPr>
-      <w:r>
         <w:rPr/>
-        <w:tab/>
-      </w:r>
-      <w:r>
-        <w:rPr>
-          <w:b w:val="false"/>
-          <w:color w:val="800080"/>
-        </w:rPr>
-        <w:t xml:space="preserve">axiom_small_msg_t </w:t>
-      </w:r>
-      <w:r>
-        <w:rPr>
-          <w:color w:val="C0C0C0"/>
-        </w:rPr>
-        <w:t xml:space="preserve"> </w:t>
-      </w:r>
-      <w:r>
-        <w:rPr>
-          <w:color w:val="000000"/>
-        </w:rPr>
-        <w:t>message;</w:t>
-      </w:r>
-    </w:p>
-    <w:p>
-      <w:pPr>
-        <w:pStyle w:val="Normal"/>
-        <w:rPr>
-          <w:color w:val="C0C0C0"/>
-        </w:rPr>
-      </w:pPr>
-      <w:r>
-        <w:rPr>
-          <w:color w:val="C0C0C0"/>
-        </w:rPr>
-        <w:t xml:space="preserve"> </w:t>
-      </w:r>
-      <w:r>
-        <w:rPr>
-          <w:color w:val="C0C0C0"/>
-        </w:rPr>
-        <w:tab/>
-      </w:r>
-    </w:p>
-    <w:p>
-      <w:pPr>
-        <w:pStyle w:val="Normal"/>
-        <w:rPr>
-          <w:color w:val="008000"/>
-        </w:rPr>
-      </w:pPr>
-      <w:r>
-        <w:rPr>
-          <w:color w:val="C0C0C0"/>
-        </w:rPr>
-        <w:tab/>
-      </w:r>
-      <w:r>
-        <w:rPr>
-          <w:color w:val="008000"/>
-        </w:rPr>
-        <w:t>/*</w:t>
-      </w:r>
-      <w:r>
-        <w:rPr>
-          <w:color w:val="C0C0C0"/>
-        </w:rPr>
-        <w:t xml:space="preserve"> </w:t>
-      </w:r>
-      <w:r>
-        <w:rPr>
-          <w:color w:val="008000"/>
-        </w:rPr>
-        <w:t>Header</w:t>
-      </w:r>
-      <w:r>
-        <w:rPr>
-          <w:color w:val="C0C0C0"/>
-        </w:rPr>
-        <w:t xml:space="preserve"> </w:t>
-      </w:r>
-      <w:r>
-        <w:rPr>
-          <w:color w:val="008000"/>
-        </w:rPr>
-        <w:t>message</w:t>
-      </w:r>
-      <w:r>
-        <w:rPr>
-          <w:color w:val="C0C0C0"/>
-        </w:rPr>
-        <w:t xml:space="preserve"> </w:t>
-      </w:r>
-      <w:r>
-        <w:rPr>
-          <w:color w:val="008000"/>
-        </w:rPr>
-        <w:t>*/</w:t>
-      </w:r>
-    </w:p>
-    <w:p>
-      <w:pPr>
-        <w:pStyle w:val="Normal"/>
-        <w:rPr>
-          <w:color w:val="000000"/>
-        </w:rPr>
-      </w:pPr>
-      <w:r>
-        <w:rPr>
-          <w:color w:val="C0C0C0"/>
-        </w:rPr>
-        <w:t xml:space="preserve">   </w:t>
-      </w:r>
-      <w:r>
-        <w:rPr>
-          <w:color w:val="C0C0C0"/>
-        </w:rPr>
-        <w:tab/>
-      </w:r>
-      <w:r>
-        <w:rPr>
-          <w:color w:val="000000"/>
-        </w:rPr>
-        <w:t>message.header.tx.port_flag.port =  AXIOM_SMALL_PORT_ROUTING</w:t>
-      </w:r>
-    </w:p>
-    <w:p>
-      <w:pPr>
-        <w:pStyle w:val="Normal"/>
-        <w:rPr>
-          <w:color w:val="000000"/>
-        </w:rPr>
-      </w:pPr>
-      <w:r>
-        <w:rPr>
-          <w:color w:val="000000"/>
-        </w:rPr>
-        <w:tab/>
-        <w:t>message.header.tx.port_flag.flag=  0</w:t>
-      </w:r>
-    </w:p>
-    <w:p>
-      <w:pPr>
-        <w:pStyle w:val="Normal"/>
-        <w:rPr>
-          <w:color w:val="006600"/>
-        </w:rPr>
-      </w:pPr>
-      <w:r>
-        <w:rPr>
-          <w:color w:val="000000"/>
-        </w:rPr>
-        <w:t xml:space="preserve"> </w:t>
-      </w:r>
-      <w:r>
-        <w:rPr>
-          <w:color w:val="000000"/>
-        </w:rPr>
-        <w:tab/>
-        <w:t>message.header.tx.dst = dst_node_id;</w:t>
-        <w:tab/>
-      </w:r>
-      <w:r>
-        <w:rPr>
-          <w:color w:val="006600"/>
-        </w:rPr>
-        <w:t>/* receiver node id */</w:t>
-      </w:r>
-    </w:p>
-    <w:p>
-      <w:pPr>
-        <w:pStyle w:val="Normal"/>
-        <w:rPr>
-          <w:color w:val="C0C0C0"/>
-        </w:rPr>
-      </w:pPr>
-      <w:r>
-        <w:rPr>
-          <w:color w:val="C0C0C0"/>
-        </w:rPr>
-        <w:t xml:space="preserve">    </w:t>
-      </w:r>
-    </w:p>
-    <w:p>
-      <w:pPr>
-        <w:pStyle w:val="Normal"/>
-        <w:rPr>
-          <w:color w:val="008000"/>
-        </w:rPr>
-      </w:pPr>
-      <w:r>
-        <w:rPr>
-          <w:color w:val="C0C0C0"/>
-        </w:rPr>
-        <w:t xml:space="preserve">    </w:t>
-      </w:r>
-      <w:r>
-        <w:rPr>
-          <w:color w:val="C0C0C0"/>
-        </w:rPr>
-        <w:tab/>
-      </w:r>
-      <w:r>
-        <w:rPr>
-          <w:color w:val="008000"/>
-        </w:rPr>
-        <w:t>/*</w:t>
-      </w:r>
-      <w:r>
-        <w:rPr>
-          <w:color w:val="C0C0C0"/>
-        </w:rPr>
-        <w:t xml:space="preserve"> </w:t>
-      </w:r>
-      <w:r>
-        <w:rPr>
-          <w:color w:val="008000"/>
-        </w:rPr>
-        <w:t>Payload</w:t>
-      </w:r>
-      <w:r>
-        <w:rPr>
-          <w:color w:val="C0C0C0"/>
-        </w:rPr>
-        <w:t xml:space="preserve"> </w:t>
-      </w:r>
-      <w:r>
-        <w:rPr>
-          <w:color w:val="008000"/>
-        </w:rPr>
-        <w:t>*/</w:t>
-      </w:r>
-    </w:p>
-    <w:p>
-      <w:pPr>
-        <w:pStyle w:val="Normal"/>
-        <w:rPr>
-          <w:color w:val="000000"/>
-          <w:shd w:fill="FFFFFF" w:val="clear"/>
-        </w:rPr>
-      </w:pPr>
-      <w:r>
-        <w:rPr>
-          <w:color w:val="C0C0C0"/>
-        </w:rPr>
-        <w:t xml:space="preserve">    </w:t>
-      </w:r>
-      <w:r>
-        <w:rPr>
-          <w:color w:val="C0C0C0"/>
-        </w:rPr>
-        <w:tab/>
-      </w:r>
-      <w:r>
-        <w:rPr>
-          <w:color w:val="000000"/>
-        </w:rPr>
-        <w:t>message.payload.command</w:t>
-      </w:r>
-      <w:r>
-        <w:rPr>
-          <w:color w:val="C0C0C0"/>
-        </w:rPr>
-        <w:t xml:space="preserve"> </w:t>
-      </w:r>
-      <w:r>
-        <w:rPr>
-          <w:color w:val="000000"/>
-        </w:rPr>
-        <w:t>=</w:t>
-      </w:r>
-      <w:r>
-        <w:rPr>
-          <w:color w:val="C0C0C0"/>
-        </w:rPr>
-        <w:t xml:space="preserve">  </w:t>
-      </w:r>
-      <w:r>
-        <w:rPr>
-          <w:color w:val="000000"/>
-          <w:shd w:fill="FFFFFF" w:val="clear"/>
-        </w:rPr>
-        <w:t>AXIOM_RT_CMD_END_INFO;</w:t>
-      </w:r>
-    </w:p>
-    <w:p>
-      <w:pPr>
-        <w:pStyle w:val="Normal"/>
-        <w:rPr>
-          <w:color w:val="000000"/>
-        </w:rPr>
-      </w:pPr>
-      <w:r>
-        <w:rPr>
-          <w:color w:val="C0C0C0"/>
-        </w:rPr>
-        <w:t xml:space="preserve">   </w:t>
-      </w:r>
-      <w:r>
-        <w:rPr>
-          <w:color w:val="C0C0C0"/>
-        </w:rPr>
-        <w:tab/>
-      </w:r>
-      <w:bookmarkStart w:id="6" w:name="__DdeLink__1663_1694008597"/>
-      <w:r>
-        <w:rPr>
-          <w:color w:val="000000"/>
-        </w:rPr>
-        <w:t>message.payload.node_id</w:t>
-      </w:r>
-      <w:r>
-        <w:rPr>
-          <w:color w:val="C0C0C0"/>
-        </w:rPr>
-        <w:t xml:space="preserve"> </w:t>
-      </w:r>
-      <w:r>
-        <w:rPr>
-          <w:color w:val="000000"/>
-        </w:rPr>
-        <w:t>=</w:t>
-      </w:r>
-      <w:r>
-        <w:rPr>
-          <w:color w:val="C0C0C0"/>
-        </w:rPr>
-        <w:t xml:space="preserve"> </w:t>
-      </w:r>
-      <w:r>
-        <w:rPr>
-          <w:color w:val="000000"/>
-        </w:rPr>
-        <w:t>not used</w:t>
-      </w:r>
-    </w:p>
-    <w:p>
-      <w:pPr>
-        <w:pStyle w:val="Normal"/>
-        <w:jc w:val="left"/>
-        <w:rPr>
-          <w:color w:val="000000"/>
-        </w:rPr>
-      </w:pPr>
-      <w:r>
-        <w:rPr>
-          <w:color w:val="C0C0C0"/>
-        </w:rPr>
-        <w:t xml:space="preserve">    </w:t>
-      </w:r>
-      <w:r>
-        <w:rPr>
-          <w:color w:val="C0C0C0"/>
-        </w:rPr>
-        <w:tab/>
-      </w:r>
-      <w:r>
-        <w:rPr>
-          <w:color w:val="000000"/>
-        </w:rPr>
-        <w:t>message.payload.if_</w:t>
-      </w:r>
-      <w:r>
-        <w:rPr>
-          <w:color w:val="000000"/>
-        </w:rPr>
-        <w:t>mask</w:t>
-      </w:r>
-      <w:r>
-        <w:rPr>
-          <w:color w:val="C0C0C0"/>
-        </w:rPr>
-        <w:t xml:space="preserve"> </w:t>
-      </w:r>
-      <w:r>
-        <w:rPr>
-          <w:color w:val="000000"/>
-        </w:rPr>
-        <w:t>= not used</w:t>
-      </w:r>
-    </w:p>
-    <w:p>
-      <w:pPr>
-        <w:pStyle w:val="Normal"/>
-        <w:jc w:val="left"/>
-        <w:rPr>
-          <w:color w:val="000000"/>
-        </w:rPr>
-      </w:pPr>
-      <w:r>
-        <w:rPr>
-          <w:color w:val="000000"/>
-        </w:rPr>
-        <w:tab/>
-        <w:t>message.payload.spare</w:t>
-      </w:r>
-      <w:r>
-        <w:rPr>
-          <w:color w:val="C0C0C0"/>
-        </w:rPr>
-        <w:t xml:space="preserve"> </w:t>
-      </w:r>
-      <w:r>
-        <w:rPr>
-          <w:color w:val="000000"/>
-        </w:rPr>
-        <w:t>=</w:t>
-      </w:r>
-      <w:r>
-        <w:rPr>
-          <w:color w:val="C0C0C0"/>
-        </w:rPr>
-        <w:t xml:space="preserve"> </w:t>
-      </w:r>
-      <w:bookmarkEnd w:id="6"/>
-      <w:r>
-        <w:rPr>
-          <w:color w:val="000000"/>
-        </w:rPr>
-        <w:t xml:space="preserve"> not used</w:t>
-      </w:r>
-    </w:p>
-    <w:p>
-      <w:pPr>
-        <w:pStyle w:val="Normal"/>
-        <w:jc w:val="left"/>
+      </w:pPr>
+      <w:r>
         <w:rPr/>
-      </w:pPr>
-      <w:r>
-        <w:rPr/>
-      </w:r>
-    </w:p>
-    <w:p>
-      <w:pPr>
-        <w:pStyle w:val="Normal"/>
-        <w:pageBreakBefore/>
+      </w:r>
+    </w:p>
+    <w:p>
+      <w:pPr>
+        <w:pStyle w:val="Normal"/>
         <w:jc w:val="left"/>
         <w:rPr>
           <w:b/>
@@ -17767,7 +18235,7 @@
         <w:pStyle w:val="Normal"/>
         <w:widowControl w:val="false"/>
         <w:suppressAutoHyphens w:val="true"/>
-        <w:overflowPunct w:val="false"/>
+        <w:overflowPunct w:val="true"/>
         <w:bidi w:val="0"/>
         <w:ind w:left="720" w:right="0" w:hanging="809"/>
         <w:jc w:val="left"/>
@@ -17785,14 +18253,7 @@
           <w:b w:val="false"/>
           <w:color w:val="000000"/>
         </w:rPr>
-        <w:t xml:space="preserve">Message </w:t>
-      </w:r>
-      <w:r>
-        <w:rPr>
-          <w:b w:val="false"/>
-          <w:color w:val="000000"/>
-        </w:rPr>
-        <w:t>to inform all neighbours to start using the routing table previously sent.</w:t>
+        <w:t>Message to inform all neighbours to start using the routing table previously sent.</w:t>
       </w:r>
     </w:p>
     <w:p>
@@ -18157,13 +18618,7 @@
         <w:rPr>
           <w:color w:val="000000"/>
         </w:rPr>
-        <w:t>message.payload.if_</w:t>
-      </w:r>
-      <w:r>
-        <w:rPr>
-          <w:color w:val="000000"/>
-        </w:rPr>
-        <w:t>mask</w:t>
+        <w:t>message.payload.if_mask</w:t>
       </w:r>
       <w:r>
         <w:rPr>
@@ -18266,7 +18721,7 @@
     <w:pPr>
       <w:widowControl w:val="false"/>
       <w:suppressAutoHyphens w:val="true"/>
-      <w:overflowPunct w:val="false"/>
+      <w:overflowPunct w:val="true"/>
       <w:bidi w:val="0"/>
       <w:jc w:val="left"/>
     </w:pPr>
@@ -18278,9 +18733,63 @@
       <w:lang w:val="en-GB" w:eastAsia="zh-CN" w:bidi="hi-IN"/>
     </w:rPr>
   </w:style>
+  <w:style w:type="paragraph" w:styleId="Heading">
+    <w:name w:val="Heading"/>
+    <w:basedOn w:val="Normal"/>
+    <w:next w:val="TextBody"/>
+    <w:pPr>
+      <w:keepNext/>
+      <w:spacing w:before="240" w:after="120"/>
+    </w:pPr>
+    <w:rPr>
+      <w:rFonts w:ascii="Liberation Sans" w:hAnsi="Liberation Sans" w:eastAsia="Droid Sans Fallback" w:cs="FreeSans"/>
+      <w:sz w:val="28"/>
+      <w:szCs w:val="28"/>
+    </w:rPr>
+  </w:style>
+  <w:style w:type="paragraph" w:styleId="TextBody">
+    <w:name w:val="Text Body"/>
+    <w:basedOn w:val="Normal"/>
+    <w:pPr>
+      <w:spacing w:lineRule="auto" w:line="288" w:before="0" w:after="140"/>
+    </w:pPr>
+    <w:rPr/>
+  </w:style>
+  <w:style w:type="paragraph" w:styleId="List">
+    <w:name w:val="List"/>
+    <w:basedOn w:val="TextBody"/>
+    <w:pPr/>
+    <w:rPr>
+      <w:rFonts w:cs="FreeSans"/>
+    </w:rPr>
+  </w:style>
+  <w:style w:type="paragraph" w:styleId="Caption">
+    <w:name w:val="Caption"/>
+    <w:basedOn w:val="Normal"/>
+    <w:pPr>
+      <w:suppressLineNumbers/>
+      <w:spacing w:before="120" w:after="120"/>
+    </w:pPr>
+    <w:rPr>
+      <w:rFonts w:cs="FreeSans"/>
+      <w:i/>
+      <w:iCs/>
+      <w:sz w:val="24"/>
+      <w:szCs w:val="24"/>
+    </w:rPr>
+  </w:style>
+  <w:style w:type="paragraph" w:styleId="Index">
+    <w:name w:val="Index"/>
+    <w:basedOn w:val="Normal"/>
+    <w:pPr>
+      <w:suppressLineNumbers/>
+    </w:pPr>
+    <w:rPr>
+      <w:rFonts w:cs="FreeSans"/>
+    </w:rPr>
+  </w:style>
   <w:style w:type="paragraph" w:styleId="Titolo1">
     <w:name w:val="Titolo 1"/>
-    <w:basedOn w:val="Titolo"/>
     <w:pPr>
       <w:widowControl w:val="false"/>
       <w:suppressAutoHyphens w:val="true"/>
@@ -18301,7 +18810,6 @@
   </w:style>
   <w:style w:type="paragraph" w:styleId="Titolo2">
     <w:name w:val="Titolo 2"/>
-    <w:basedOn w:val="Titolo"/>
     <w:pPr>
       <w:widowControl w:val="false"/>
       <w:suppressAutoHyphens w:val="true"/>
@@ -18322,7 +18830,6 @@
   </w:style>
   <w:style w:type="paragraph" w:styleId="Titolo3">
     <w:name w:val="Titolo 3"/>
-    <w:basedOn w:val="Titolo"/>
     <w:pPr>
       <w:widowControl w:val="false"/>
       <w:suppressAutoHyphens w:val="true"/>
@@ -18344,7 +18851,6 @@
   <w:style w:type="paragraph" w:styleId="Titolo">
     <w:name w:val="Titolo"/>
     <w:basedOn w:val="Normal"/>
-    <w:next w:val="Corpodeltesto"/>
     <w:pPr>
       <w:keepNext/>
       <w:spacing w:before="240" w:after="120"/>
@@ -18405,14 +18911,6 @@
       <w:rFonts w:cs="FreeSans"/>
     </w:rPr>
   </w:style>
-  <w:style w:type="paragraph" w:styleId="TextBody">
-    <w:name w:val="Text Body"/>
-    <w:basedOn w:val="Normal"/>
-    <w:pPr>
-      <w:spacing w:lineRule="auto" w:line="288" w:before="0" w:after="140"/>
-    </w:pPr>
-    <w:rPr/>
-  </w:style>
   <w:style w:type="paragraph" w:styleId="Citazione">
     <w:name w:val="Citazione"/>
     <w:basedOn w:val="Normal"/>

</xml_diff>

<commit_message>
change version comments to v0.4
</commit_message>
<xml_diff>
--- a/axiom_docs/documents/axiom_discovery_routing_description.docx
+++ b/axiom_docs/documents/axiom_discovery_routing_description.docx
@@ -43,7 +43,15 @@
           <w:sz w:val="24"/>
           <w:szCs w:val="24"/>
         </w:rPr>
-        <w:t>Version: v0.2</w:t>
+        <w:t>Version: v0.</w:t>
+      </w:r>
+      <w:r>
+        <w:rPr>
+          <w:b/>
+          <w:sz w:val="24"/>
+          <w:szCs w:val="24"/>
+        </w:rPr>
+        <w:t>4</w:t>
       </w:r>
     </w:p>
     <w:p>
@@ -17540,21 +17548,7 @@
           <w:b w:val="false"/>
           <w:color w:val="000000"/>
         </w:rPr>
-        <w:t>2.2.</w:t>
-      </w:r>
-      <w:r>
-        <w:rPr>
-          <w:b w:val="false"/>
-          <w:color w:val="000000"/>
-        </w:rPr>
-        <w:t>3</w:t>
-      </w:r>
-      <w:r>
-        <w:rPr>
-          <w:b w:val="false"/>
-          <w:color w:val="000000"/>
-        </w:rPr>
-        <w:t xml:space="preserve"> Type:  </w:t>
+        <w:t xml:space="preserve">2.2.3 Type:  </w:t>
       </w:r>
       <w:r>
         <w:rPr>
@@ -17602,49 +17596,7 @@
           <w:b w:val="false"/>
           <w:color w:val="000000"/>
         </w:rPr>
-        <w:t xml:space="preserve">Message used </w:t>
-      </w:r>
-      <w:r>
-        <w:rPr>
-          <w:b w:val="false"/>
-          <w:color w:val="000000"/>
-        </w:rPr>
-        <w:t>by each slave node</w:t>
-      </w:r>
-      <w:r>
-        <w:rPr>
-          <w:b w:val="false"/>
-          <w:color w:val="000000"/>
-        </w:rPr>
-        <w:t xml:space="preserve"> to communicate </w:t>
-      </w:r>
-      <w:r>
-        <w:rPr>
-          <w:b w:val="false"/>
-          <w:color w:val="000000"/>
-        </w:rPr>
-        <w:t>to master</w:t>
-      </w:r>
-      <w:r>
-        <w:rPr>
-          <w:b w:val="false"/>
-          <w:color w:val="000000"/>
-        </w:rPr>
-        <w:t xml:space="preserve"> </w:t>
-      </w:r>
-      <w:r>
-        <w:rPr>
-          <w:b w:val="false"/>
-          <w:color w:val="000000"/>
-        </w:rPr>
-        <w:t xml:space="preserve">to have received </w:t>
-      </w:r>
-      <w:r>
-        <w:rPr>
-          <w:b w:val="false"/>
-          <w:color w:val="000000"/>
-        </w:rPr>
-        <w:t xml:space="preserve"> the routing table.</w:t>
+        <w:t>Message used by each slave node to communicate to master to have received  the routing table.</w:t>
       </w:r>
     </w:p>
     <w:p>
@@ -17814,19 +17766,7 @@
           <w:color w:val="000000"/>
         </w:rPr>
         <w:tab/>
-        <w:t xml:space="preserve">message.header.tx.dst = </w:t>
-      </w:r>
-      <w:r>
-        <w:rPr>
-          <w:color w:val="000000"/>
-        </w:rPr>
-        <w:t>master</w:t>
-      </w:r>
-      <w:r>
-        <w:rPr>
-          <w:color w:val="000000"/>
-        </w:rPr>
-        <w:t>_node_id;</w:t>
+        <w:t>message.header.tx.dst = master_node_id;</w:t>
         <w:tab/>
       </w:r>
       <w:bookmarkStart w:id="7" w:name="__DdeLink__2068_1391125536"/>
@@ -17834,19 +17774,13 @@
         <w:rPr>
           <w:color w:val="006600"/>
         </w:rPr>
-        <w:t xml:space="preserve">/* </w:t>
-      </w:r>
+        <w:t>/* id of node master</w:t>
+      </w:r>
+      <w:bookmarkEnd w:id="7"/>
       <w:r>
         <w:rPr>
           <w:color w:val="006600"/>
         </w:rPr>
-        <w:t>id of node master</w:t>
-      </w:r>
-      <w:bookmarkEnd w:id="7"/>
-      <w:r>
-        <w:rPr>
-          <w:color w:val="006600"/>
-        </w:rPr>
         <w:t xml:space="preserve"> */</w:t>
       </w:r>
     </w:p>
@@ -17963,35 +17897,7 @@
           <w:color w:val="000000"/>
           <w:shd w:fill="FFFFFF" w:val="clear"/>
         </w:rPr>
-        <w:t>AXIOM_RT_CMD_</w:t>
-      </w:r>
-      <w:r>
-        <w:rPr>
-          <w:color w:val="000000"/>
-          <w:shd w:fill="FFFFFF" w:val="clear"/>
-        </w:rPr>
-        <w:t>RT</w:t>
-      </w:r>
-      <w:r>
-        <w:rPr>
-          <w:color w:val="000000"/>
-          <w:shd w:fill="FFFFFF" w:val="clear"/>
-        </w:rPr>
-        <w:t>_</w:t>
-      </w:r>
-      <w:r>
-        <w:rPr>
-          <w:color w:val="000000"/>
-          <w:shd w:fill="FFFFFF" w:val="clear"/>
-        </w:rPr>
-        <w:t>REPLY</w:t>
-      </w:r>
-      <w:r>
-        <w:rPr>
-          <w:color w:val="000000"/>
-          <w:shd w:fill="FFFFFF" w:val="clear"/>
-        </w:rPr>
-        <w:t>;</w:t>
+        <w:t>AXIOM_RT_CMD_RT_REPLY;</w:t>
       </w:r>
     </w:p>
     <w:p>
@@ -18235,7 +18141,7 @@
         <w:pStyle w:val="Normal"/>
         <w:widowControl w:val="false"/>
         <w:suppressAutoHyphens w:val="true"/>
-        <w:overflowPunct w:val="true"/>
+        <w:overflowPunct w:val="false"/>
         <w:bidi w:val="0"/>
         <w:ind w:left="720" w:right="0" w:hanging="809"/>
         <w:jc w:val="left"/>
@@ -18721,7 +18627,7 @@
     <w:pPr>
       <w:widowControl w:val="false"/>
       <w:suppressAutoHyphens w:val="true"/>
-      <w:overflowPunct w:val="true"/>
+      <w:overflowPunct w:val="false"/>
       <w:bidi w:val="0"/>
       <w:jc w:val="left"/>
     </w:pPr>
@@ -18733,63 +18639,9 @@
       <w:lang w:val="en-GB" w:eastAsia="zh-CN" w:bidi="hi-IN"/>
     </w:rPr>
   </w:style>
-  <w:style w:type="paragraph" w:styleId="Heading">
-    <w:name w:val="Heading"/>
-    <w:basedOn w:val="Normal"/>
-    <w:next w:val="TextBody"/>
-    <w:pPr>
-      <w:keepNext/>
-      <w:spacing w:before="240" w:after="120"/>
-    </w:pPr>
-    <w:rPr>
-      <w:rFonts w:ascii="Liberation Sans" w:hAnsi="Liberation Sans" w:eastAsia="Droid Sans Fallback" w:cs="FreeSans"/>
-      <w:sz w:val="28"/>
-      <w:szCs w:val="28"/>
-    </w:rPr>
-  </w:style>
-  <w:style w:type="paragraph" w:styleId="TextBody">
-    <w:name w:val="Text Body"/>
-    <w:basedOn w:val="Normal"/>
-    <w:pPr>
-      <w:spacing w:lineRule="auto" w:line="288" w:before="0" w:after="140"/>
-    </w:pPr>
-    <w:rPr/>
-  </w:style>
-  <w:style w:type="paragraph" w:styleId="List">
-    <w:name w:val="List"/>
-    <w:basedOn w:val="TextBody"/>
-    <w:pPr/>
-    <w:rPr>
-      <w:rFonts w:cs="FreeSans"/>
-    </w:rPr>
-  </w:style>
-  <w:style w:type="paragraph" w:styleId="Caption">
-    <w:name w:val="Caption"/>
-    <w:basedOn w:val="Normal"/>
-    <w:pPr>
-      <w:suppressLineNumbers/>
-      <w:spacing w:before="120" w:after="120"/>
-    </w:pPr>
-    <w:rPr>
-      <w:rFonts w:cs="FreeSans"/>
-      <w:i/>
-      <w:iCs/>
-      <w:sz w:val="24"/>
-      <w:szCs w:val="24"/>
-    </w:rPr>
-  </w:style>
-  <w:style w:type="paragraph" w:styleId="Index">
-    <w:name w:val="Index"/>
-    <w:basedOn w:val="Normal"/>
-    <w:pPr>
-      <w:suppressLineNumbers/>
-    </w:pPr>
-    <w:rPr>
-      <w:rFonts w:cs="FreeSans"/>
-    </w:rPr>
-  </w:style>
   <w:style w:type="paragraph" w:styleId="Titolo1">
     <w:name w:val="Titolo 1"/>
+    <w:basedOn w:val="Titolo"/>
     <w:pPr>
       <w:widowControl w:val="false"/>
       <w:suppressAutoHyphens w:val="true"/>
@@ -18810,6 +18662,7 @@
   </w:style>
   <w:style w:type="paragraph" w:styleId="Titolo2">
     <w:name w:val="Titolo 2"/>
+    <w:basedOn w:val="Titolo"/>
     <w:pPr>
       <w:widowControl w:val="false"/>
       <w:suppressAutoHyphens w:val="true"/>
@@ -18830,6 +18683,7 @@
   </w:style>
   <w:style w:type="paragraph" w:styleId="Titolo3">
     <w:name w:val="Titolo 3"/>
+    <w:basedOn w:val="Titolo"/>
     <w:pPr>
       <w:widowControl w:val="false"/>
       <w:suppressAutoHyphens w:val="true"/>
@@ -18851,6 +18705,7 @@
   <w:style w:type="paragraph" w:styleId="Titolo">
     <w:name w:val="Titolo"/>
     <w:basedOn w:val="Normal"/>
+    <w:next w:val="Corpodeltesto"/>
     <w:pPr>
       <w:keepNext/>
       <w:spacing w:before="240" w:after="120"/>
@@ -18911,6 +18766,14 @@
       <w:rFonts w:cs="FreeSans"/>
     </w:rPr>
   </w:style>
+  <w:style w:type="paragraph" w:styleId="TextBody">
+    <w:name w:val="Text Body"/>
+    <w:basedOn w:val="Normal"/>
+    <w:pPr>
+      <w:spacing w:lineRule="auto" w:line="288" w:before="0" w:after="140"/>
+    </w:pPr>
+    <w:rPr/>
+  </w:style>
   <w:style w:type="paragraph" w:styleId="Citazione">
     <w:name w:val="Citazione"/>
     <w:basedOn w:val="Normal"/>

</xml_diff>